<commit_message>
Lam é com m kkkkk
</commit_message>
<xml_diff>
--- a/public/docx/Lam.docx
+++ b/public/docx/Lam.docx
@@ -11,7 +11,6 @@
           <w:szCs w:val="52"/>
         </w:rPr>
       </w:pPr>
-      <w:proofErr w:type="spellStart"/>
       <w:r>
         <w:rPr>
           <w:rFonts w:ascii="Lam" w:hAnsi="Lam"/>
@@ -26,9 +25,10 @@
           <w:sz w:val="52"/>
           <w:szCs w:val="52"/>
         </w:rPr>
-        <w:t>j</w:t>
-      </w:r>
-      <w:proofErr w:type="spellEnd"/>
+        <w:t>m</w:t>
+      </w:r>
+      <w:bookmarkStart w:id="0" w:name="_GoBack"/>
+      <w:bookmarkEnd w:id="0"/>
       <w:r>
         <w:rPr>
           <w:rFonts w:ascii="Lam" w:hAnsi="Lam"/>
@@ -3578,14 +3578,16 @@
           <w:rFonts w:cstheme="minorHAnsi"/>
           <w:sz w:val="36"/>
           <w:szCs w:val="36"/>
-        </w:rPr>
-      </w:pPr>
-      <w:proofErr w:type="spellStart"/>
-      <w:r>
-        <w:rPr>
-          <w:rFonts w:ascii="Lam" w:hAnsi="Lam"/>
-          <w:sz w:val="36"/>
-          <w:szCs w:val="36"/>
+          <w:lang w:val="en-US"/>
+        </w:rPr>
+      </w:pPr>
+      <w:proofErr w:type="spellStart"/>
+      <w:r>
+        <w:rPr>
+          <w:rFonts w:ascii="Lam" w:hAnsi="Lam"/>
+          <w:sz w:val="36"/>
+          <w:szCs w:val="36"/>
+          <w:lang w:val="en-US"/>
         </w:rPr>
         <w:t>Sk</w:t>
       </w:r>
@@ -3594,6 +3596,7 @@
           <w:rFonts w:ascii="Lam" w:hAnsi="Lam"/>
           <w:sz w:val="36"/>
           <w:szCs w:val="36"/>
+          <w:lang w:val="en-US"/>
         </w:rPr>
         <w:t>iv</w:t>
       </w:r>
@@ -3603,6 +3606,7 @@
           <w:rFonts w:ascii="Lam" w:hAnsi="Lam"/>
           <w:sz w:val="36"/>
           <w:szCs w:val="36"/>
+          <w:lang w:val="en-US"/>
         </w:rPr>
         <w:t>:</w:t>
       </w:r>
@@ -3611,42 +3615,47 @@
           <w:rFonts w:cstheme="minorHAnsi"/>
           <w:sz w:val="36"/>
           <w:szCs w:val="36"/>
-        </w:rPr>
-        <w:t xml:space="preserve"> S-</w:t>
-      </w:r>
-      <w:proofErr w:type="spellStart"/>
-      <w:r>
-        <w:rPr>
-          <w:rFonts w:cstheme="minorHAnsi"/>
-          <w:sz w:val="36"/>
-          <w:szCs w:val="36"/>
-        </w:rPr>
-        <w:t>kin</w:t>
-      </w:r>
-      <w:proofErr w:type="spellEnd"/>
-      <w:r>
-        <w:rPr>
-          <w:rFonts w:cstheme="minorHAnsi"/>
-          <w:sz w:val="36"/>
-          <w:szCs w:val="36"/>
-        </w:rPr>
-        <w:t xml:space="preserve"> – pele.</w:t>
-      </w:r>
-    </w:p>
-    <w:p>
-      <w:pPr>
-        <w:rPr>
-          <w:rFonts w:ascii="Lam" w:hAnsi="Lam"/>
-          <w:sz w:val="36"/>
-          <w:szCs w:val="36"/>
-        </w:rPr>
-      </w:pPr>
-      <w:proofErr w:type="spellStart"/>
-      <w:r>
-        <w:rPr>
-          <w:rFonts w:ascii="Lam" w:hAnsi="Lam"/>
-          <w:sz w:val="36"/>
-          <w:szCs w:val="36"/>
+          <w:lang w:val="en-US"/>
+        </w:rPr>
+        <w:t xml:space="preserve"> S-kin – </w:t>
+      </w:r>
+      <w:proofErr w:type="spellStart"/>
+      <w:r>
+        <w:rPr>
+          <w:rFonts w:cstheme="minorHAnsi"/>
+          <w:sz w:val="36"/>
+          <w:szCs w:val="36"/>
+          <w:lang w:val="en-US"/>
+        </w:rPr>
+        <w:t>pele</w:t>
+      </w:r>
+      <w:proofErr w:type="spellEnd"/>
+      <w:r>
+        <w:rPr>
+          <w:rFonts w:cstheme="minorHAnsi"/>
+          <w:sz w:val="36"/>
+          <w:szCs w:val="36"/>
+          <w:lang w:val="en-US"/>
+        </w:rPr>
+        <w:t>.</w:t>
+      </w:r>
+    </w:p>
+    <w:p>
+      <w:pPr>
+        <w:rPr>
+          <w:rFonts w:ascii="Lam" w:hAnsi="Lam"/>
+          <w:sz w:val="36"/>
+          <w:szCs w:val="36"/>
+          <w:lang w:val="en-US"/>
+        </w:rPr>
+      </w:pPr>
+      <w:proofErr w:type="spellStart"/>
+      <w:r>
+        <w:rPr>
+          <w:rFonts w:ascii="Lam" w:hAnsi="Lam"/>
+          <w:sz w:val="36"/>
+          <w:szCs w:val="36"/>
+          <w:lang w:val="en-US"/>
         </w:rPr>
         <w:t>Sih</w:t>
       </w:r>
@@ -3656,6 +3665,7 @@
           <w:rFonts w:ascii="Lam" w:hAnsi="Lam"/>
           <w:sz w:val="36"/>
           <w:szCs w:val="36"/>
+          <w:lang w:val="en-US"/>
         </w:rPr>
         <w:t>:</w:t>
       </w:r>
@@ -3664,6 +3674,7 @@
           <w:rFonts w:cstheme="minorHAnsi"/>
           <w:sz w:val="36"/>
           <w:szCs w:val="36"/>
+          <w:lang w:val="en-US"/>
         </w:rPr>
         <w:t xml:space="preserve"> </w:t>
       </w:r>
@@ -3673,6 +3684,7 @@
           <w:rFonts w:cstheme="minorHAnsi"/>
           <w:sz w:val="36"/>
           <w:szCs w:val="36"/>
+          <w:lang w:val="en-US"/>
         </w:rPr>
         <w:t>Sih</w:t>
       </w:r>
@@ -3682,8 +3694,29 @@
           <w:rFonts w:cstheme="minorHAnsi"/>
           <w:sz w:val="36"/>
           <w:szCs w:val="36"/>
-        </w:rPr>
-        <w:t xml:space="preserve"> – sentir.</w:t>
+          <w:lang w:val="en-US"/>
+        </w:rPr>
+        <w:t xml:space="preserve"> – </w:t>
+      </w:r>
+      <w:proofErr w:type="spellStart"/>
+      <w:r>
+        <w:rPr>
+          <w:rFonts w:cstheme="minorHAnsi"/>
+          <w:sz w:val="36"/>
+          <w:szCs w:val="36"/>
+          <w:lang w:val="en-US"/>
+        </w:rPr>
+        <w:t>sentir</w:t>
+      </w:r>
+      <w:proofErr w:type="spellEnd"/>
+      <w:r>
+        <w:rPr>
+          <w:rFonts w:cstheme="minorHAnsi"/>
+          <w:sz w:val="36"/>
+          <w:szCs w:val="36"/>
+          <w:lang w:val="en-US"/>
+        </w:rPr>
+        <w:t>.</w:t>
       </w:r>
     </w:p>
     <w:p>
@@ -4339,8 +4372,6 @@
           <w:szCs w:val="36"/>
         </w:rPr>
       </w:pPr>
-      <w:bookmarkStart w:id="0" w:name="_GoBack"/>
-      <w:bookmarkEnd w:id="0"/>
     </w:p>
     <w:sectPr>
       <w:pgSz w:w="11906" w:h="16838"/>
@@ -5207,7 +5238,7 @@
 </file>
 
 <file path=customXml/itemProps1.xml><?xml version="1.0" encoding="utf-8"?>
-<ds:datastoreItem xmlns:ds="http://schemas.openxmlformats.org/officeDocument/2006/customXml" ds:itemID="{78C7D9E3-5124-4419-B670-6928B5A6FBA8}">
+<ds:datastoreItem xmlns:ds="http://schemas.openxmlformats.org/officeDocument/2006/customXml" ds:itemID="{0EEF50D2-5230-455A-977D-855D29972808}">
   <ds:schemaRefs>
     <ds:schemaRef ds:uri="http://schemas.openxmlformats.org/officeDocument/2006/bibliography"/>
   </ds:schemaRefs>

</xml_diff>